<commit_message>
Last Sync: 2022-11-14 06:00:08
</commit_message>
<xml_diff>
--- a/OS/TermWork/1-1.docx
+++ b/OS/TermWork/1-1.docx
@@ -279,720 +279,720 @@
           <w:szCs w:val="24"/>
         </w:rPr>
       </w:pPr>
+      <w:proofErr w:type="spellStart"/>
+      <w:r>
+        <w:rPr>
+          <w:rFonts w:ascii="Times New Roman" w:hAnsi="Times New Roman" w:cs="Times New Roman"/>
+          <w:color w:val="000000" w:themeColor="text1"/>
+          <w:sz w:val="24"/>
+          <w:szCs w:val="24"/>
+        </w:rPr>
+        <w:t>basic_salary</w:t>
+      </w:r>
+      <w:proofErr w:type="spellEnd"/>
+      <w:r>
+        <w:rPr>
+          <w:rFonts w:ascii="Times New Roman" w:hAnsi="Times New Roman" w:cs="Times New Roman"/>
+          <w:color w:val="000000" w:themeColor="text1"/>
+          <w:sz w:val="24"/>
+          <w:szCs w:val="24"/>
+        </w:rPr>
+        <w:t>=20000</w:t>
+      </w:r>
+    </w:p>
+    <w:p>
+      <w:pPr>
+        <w:spacing w:after="0" w:line="240" w:lineRule="auto"/>
+        <w:rPr>
+          <w:rFonts w:ascii="Times New Roman" w:hAnsi="Times New Roman" w:cs="Times New Roman"/>
+          <w:color w:val="000000" w:themeColor="text1"/>
+          <w:sz w:val="24"/>
+          <w:szCs w:val="24"/>
+        </w:rPr>
+      </w:pPr>
+      <w:proofErr w:type="spellStart"/>
+      <w:r>
+        <w:rPr>
+          <w:rFonts w:ascii="Times New Roman" w:hAnsi="Times New Roman" w:cs="Times New Roman"/>
+          <w:color w:val="000000" w:themeColor="text1"/>
+          <w:sz w:val="24"/>
+          <w:szCs w:val="24"/>
+        </w:rPr>
+        <w:t>DA_basic</w:t>
+      </w:r>
+      <w:proofErr w:type="spellEnd"/>
+      <w:r>
+        <w:rPr>
+          <w:rFonts w:ascii="Times New Roman" w:hAnsi="Times New Roman" w:cs="Times New Roman"/>
+          <w:color w:val="000000" w:themeColor="text1"/>
+          <w:sz w:val="24"/>
+          <w:szCs w:val="24"/>
+        </w:rPr>
+        <w:t>=$(echo $</w:t>
+      </w:r>
+      <w:proofErr w:type="spellStart"/>
+      <w:r>
+        <w:rPr>
+          <w:rFonts w:ascii="Times New Roman" w:hAnsi="Times New Roman" w:cs="Times New Roman"/>
+          <w:color w:val="000000" w:themeColor="text1"/>
+          <w:sz w:val="24"/>
+          <w:szCs w:val="24"/>
+        </w:rPr>
+        <w:t>basic_salary</w:t>
+      </w:r>
+      <w:proofErr w:type="spellEnd"/>
+      <w:r>
+        <w:rPr>
+          <w:rFonts w:ascii="Times New Roman" w:hAnsi="Times New Roman" w:cs="Times New Roman"/>
+          <w:color w:val="000000" w:themeColor="text1"/>
+          <w:sz w:val="24"/>
+          <w:szCs w:val="24"/>
+        </w:rPr>
+        <w:t xml:space="preserve"> * 0.4 | </w:t>
+      </w:r>
+      <w:proofErr w:type="spellStart"/>
+      <w:r>
+        <w:rPr>
+          <w:rFonts w:ascii="Times New Roman" w:hAnsi="Times New Roman" w:cs="Times New Roman"/>
+          <w:color w:val="000000" w:themeColor="text1"/>
+          <w:sz w:val="24"/>
+          <w:szCs w:val="24"/>
+        </w:rPr>
+        <w:t>bc</w:t>
+      </w:r>
+      <w:proofErr w:type="spellEnd"/>
+      <w:r>
+        <w:rPr>
+          <w:rFonts w:ascii="Times New Roman" w:hAnsi="Times New Roman" w:cs="Times New Roman"/>
+          <w:color w:val="000000" w:themeColor="text1"/>
+          <w:sz w:val="24"/>
+          <w:szCs w:val="24"/>
+        </w:rPr>
+        <w:t xml:space="preserve"> -l)</w:t>
+      </w:r>
+    </w:p>
+    <w:p>
+      <w:pPr>
+        <w:spacing w:after="0" w:line="240" w:lineRule="auto"/>
+        <w:rPr>
+          <w:rFonts w:ascii="Times New Roman" w:hAnsi="Times New Roman" w:cs="Times New Roman"/>
+          <w:color w:val="000000" w:themeColor="text1"/>
+          <w:sz w:val="24"/>
+          <w:szCs w:val="24"/>
+        </w:rPr>
+      </w:pPr>
+      <w:proofErr w:type="spellStart"/>
+      <w:r>
+        <w:rPr>
+          <w:rFonts w:ascii="Times New Roman" w:hAnsi="Times New Roman" w:cs="Times New Roman"/>
+          <w:color w:val="000000" w:themeColor="text1"/>
+          <w:sz w:val="24"/>
+          <w:szCs w:val="24"/>
+        </w:rPr>
+        <w:t>HRA_basic</w:t>
+      </w:r>
+      <w:proofErr w:type="spellEnd"/>
+      <w:r>
+        <w:rPr>
+          <w:rFonts w:ascii="Times New Roman" w:hAnsi="Times New Roman" w:cs="Times New Roman"/>
+          <w:color w:val="000000" w:themeColor="text1"/>
+          <w:sz w:val="24"/>
+          <w:szCs w:val="24"/>
+        </w:rPr>
+        <w:t>=$(echo $</w:t>
+      </w:r>
+      <w:proofErr w:type="spellStart"/>
+      <w:r>
+        <w:rPr>
+          <w:rFonts w:ascii="Times New Roman" w:hAnsi="Times New Roman" w:cs="Times New Roman"/>
+          <w:color w:val="000000" w:themeColor="text1"/>
+          <w:sz w:val="24"/>
+          <w:szCs w:val="24"/>
+        </w:rPr>
+        <w:t>basic_salary</w:t>
+      </w:r>
+      <w:proofErr w:type="spellEnd"/>
+      <w:r>
+        <w:rPr>
+          <w:rFonts w:ascii="Times New Roman" w:hAnsi="Times New Roman" w:cs="Times New Roman"/>
+          <w:color w:val="000000" w:themeColor="text1"/>
+          <w:sz w:val="24"/>
+          <w:szCs w:val="24"/>
+        </w:rPr>
+        <w:t xml:space="preserve"> * 0.1 | </w:t>
+      </w:r>
+      <w:proofErr w:type="spellStart"/>
+      <w:r>
+        <w:rPr>
+          <w:rFonts w:ascii="Times New Roman" w:hAnsi="Times New Roman" w:cs="Times New Roman"/>
+          <w:color w:val="000000" w:themeColor="text1"/>
+          <w:sz w:val="24"/>
+          <w:szCs w:val="24"/>
+        </w:rPr>
+        <w:t>bc</w:t>
+      </w:r>
+      <w:proofErr w:type="spellEnd"/>
+      <w:r>
+        <w:rPr>
+          <w:rFonts w:ascii="Times New Roman" w:hAnsi="Times New Roman" w:cs="Times New Roman"/>
+          <w:color w:val="000000" w:themeColor="text1"/>
+          <w:sz w:val="24"/>
+          <w:szCs w:val="24"/>
+        </w:rPr>
+        <w:t xml:space="preserve"> -l)</w:t>
+      </w:r>
+    </w:p>
+    <w:p>
+      <w:pPr>
+        <w:spacing w:after="0" w:line="240" w:lineRule="auto"/>
+        <w:rPr>
+          <w:rFonts w:ascii="Times New Roman" w:hAnsi="Times New Roman" w:cs="Times New Roman"/>
+          <w:color w:val="000000" w:themeColor="text1"/>
+          <w:sz w:val="24"/>
+          <w:szCs w:val="24"/>
+        </w:rPr>
+      </w:pPr>
+      <w:proofErr w:type="spellStart"/>
+      <w:r>
+        <w:rPr>
+          <w:rFonts w:ascii="Times New Roman" w:hAnsi="Times New Roman" w:cs="Times New Roman"/>
+          <w:color w:val="000000" w:themeColor="text1"/>
+          <w:sz w:val="24"/>
+          <w:szCs w:val="24"/>
+        </w:rPr>
+        <w:t>TA_basic</w:t>
+      </w:r>
+      <w:proofErr w:type="spellEnd"/>
+      <w:r>
+        <w:rPr>
+          <w:rFonts w:ascii="Times New Roman" w:hAnsi="Times New Roman" w:cs="Times New Roman"/>
+          <w:color w:val="000000" w:themeColor="text1"/>
+          <w:sz w:val="24"/>
+          <w:szCs w:val="24"/>
+        </w:rPr>
+        <w:t>=2000</w:t>
+      </w:r>
+    </w:p>
+    <w:p>
+      <w:pPr>
+        <w:spacing w:after="0" w:line="240" w:lineRule="auto"/>
+        <w:rPr>
+          <w:rFonts w:ascii="Times New Roman" w:hAnsi="Times New Roman" w:cs="Times New Roman"/>
+          <w:color w:val="000000" w:themeColor="text1"/>
+          <w:sz w:val="24"/>
+          <w:szCs w:val="24"/>
+        </w:rPr>
+      </w:pPr>
+      <w:proofErr w:type="spellStart"/>
+      <w:r>
+        <w:rPr>
+          <w:rFonts w:ascii="Times New Roman" w:hAnsi="Times New Roman" w:cs="Times New Roman"/>
+          <w:color w:val="000000" w:themeColor="text1"/>
+          <w:sz w:val="24"/>
+          <w:szCs w:val="24"/>
+        </w:rPr>
+        <w:t>retirement_ins_fund</w:t>
+      </w:r>
+      <w:proofErr w:type="spellEnd"/>
+      <w:r>
+        <w:rPr>
+          <w:rFonts w:ascii="Times New Roman" w:hAnsi="Times New Roman" w:cs="Times New Roman"/>
+          <w:color w:val="000000" w:themeColor="text1"/>
+          <w:sz w:val="24"/>
+          <w:szCs w:val="24"/>
+        </w:rPr>
+        <w:t>=$(echo $</w:t>
+      </w:r>
+      <w:proofErr w:type="spellStart"/>
+      <w:r>
+        <w:rPr>
+          <w:rFonts w:ascii="Times New Roman" w:hAnsi="Times New Roman" w:cs="Times New Roman"/>
+          <w:color w:val="000000" w:themeColor="text1"/>
+          <w:sz w:val="24"/>
+          <w:szCs w:val="24"/>
+        </w:rPr>
+        <w:t>basic_salary</w:t>
+      </w:r>
+      <w:proofErr w:type="spellEnd"/>
+      <w:r>
+        <w:rPr>
+          <w:rFonts w:ascii="Times New Roman" w:hAnsi="Times New Roman" w:cs="Times New Roman"/>
+          <w:color w:val="000000" w:themeColor="text1"/>
+          <w:sz w:val="24"/>
+          <w:szCs w:val="24"/>
+        </w:rPr>
+        <w:t xml:space="preserve"> * 0.02 | </w:t>
+      </w:r>
+      <w:proofErr w:type="spellStart"/>
+      <w:r>
+        <w:rPr>
+          <w:rFonts w:ascii="Times New Roman" w:hAnsi="Times New Roman" w:cs="Times New Roman"/>
+          <w:color w:val="000000" w:themeColor="text1"/>
+          <w:sz w:val="24"/>
+          <w:szCs w:val="24"/>
+        </w:rPr>
+        <w:t>bc</w:t>
+      </w:r>
+      <w:proofErr w:type="spellEnd"/>
+      <w:r>
+        <w:rPr>
+          <w:rFonts w:ascii="Times New Roman" w:hAnsi="Times New Roman" w:cs="Times New Roman"/>
+          <w:color w:val="000000" w:themeColor="text1"/>
+          <w:sz w:val="24"/>
+          <w:szCs w:val="24"/>
+        </w:rPr>
+        <w:t xml:space="preserve"> -l)</w:t>
+      </w:r>
+    </w:p>
+    <w:p>
+      <w:pPr>
+        <w:spacing w:after="0" w:line="240" w:lineRule="auto"/>
+        <w:rPr>
+          <w:rFonts w:ascii="Times New Roman" w:hAnsi="Times New Roman" w:cs="Times New Roman"/>
+          <w:color w:val="000000" w:themeColor="text1"/>
+          <w:sz w:val="24"/>
+          <w:szCs w:val="24"/>
+        </w:rPr>
+      </w:pPr>
+      <w:proofErr w:type="spellStart"/>
+      <w:r>
+        <w:rPr>
+          <w:rFonts w:ascii="Times New Roman" w:hAnsi="Times New Roman" w:cs="Times New Roman"/>
+          <w:color w:val="000000" w:themeColor="text1"/>
+          <w:sz w:val="24"/>
+          <w:szCs w:val="24"/>
+        </w:rPr>
+        <w:t>one_time_payout_furniture</w:t>
+      </w:r>
+      <w:proofErr w:type="spellEnd"/>
+      <w:r>
+        <w:rPr>
+          <w:rFonts w:ascii="Times New Roman" w:hAnsi="Times New Roman" w:cs="Times New Roman"/>
+          <w:color w:val="000000" w:themeColor="text1"/>
+          <w:sz w:val="24"/>
+          <w:szCs w:val="24"/>
+        </w:rPr>
+        <w:t>=75000</w:t>
+      </w:r>
+    </w:p>
+    <w:p>
+      <w:pPr>
+        <w:spacing w:after="0" w:line="240" w:lineRule="auto"/>
+        <w:rPr>
+          <w:rFonts w:ascii="Times New Roman" w:hAnsi="Times New Roman" w:cs="Times New Roman"/>
+          <w:color w:val="000000" w:themeColor="text1"/>
+          <w:sz w:val="24"/>
+          <w:szCs w:val="24"/>
+        </w:rPr>
+      </w:pPr>
+      <w:proofErr w:type="spellStart"/>
+      <w:r>
+        <w:rPr>
+          <w:rFonts w:ascii="Times New Roman" w:hAnsi="Times New Roman" w:cs="Times New Roman"/>
+          <w:color w:val="000000" w:themeColor="text1"/>
+          <w:sz w:val="24"/>
+          <w:szCs w:val="24"/>
+        </w:rPr>
+        <w:t>one_time_payout_laptop</w:t>
+      </w:r>
+      <w:proofErr w:type="spellEnd"/>
+      <w:r>
+        <w:rPr>
+          <w:rFonts w:ascii="Times New Roman" w:hAnsi="Times New Roman" w:cs="Times New Roman"/>
+          <w:color w:val="000000" w:themeColor="text1"/>
+          <w:sz w:val="24"/>
+          <w:szCs w:val="24"/>
+        </w:rPr>
+        <w:t>=45000</w:t>
+      </w:r>
+    </w:p>
+    <w:p>
+      <w:pPr>
+        <w:spacing w:after="0" w:line="240" w:lineRule="auto"/>
+        <w:rPr>
+          <w:rFonts w:ascii="Times New Roman" w:hAnsi="Times New Roman" w:cs="Times New Roman"/>
+          <w:color w:val="000000" w:themeColor="text1"/>
+          <w:sz w:val="24"/>
+          <w:szCs w:val="24"/>
+        </w:rPr>
+      </w:pPr>
+    </w:p>
+    <w:p>
+      <w:pPr>
+        <w:spacing w:after="0" w:line="240" w:lineRule="auto"/>
+        <w:rPr>
+          <w:rFonts w:ascii="Times New Roman" w:hAnsi="Times New Roman" w:cs="Times New Roman"/>
+          <w:color w:val="000000" w:themeColor="text1"/>
+          <w:sz w:val="24"/>
+          <w:szCs w:val="24"/>
+        </w:rPr>
+      </w:pPr>
+      <w:proofErr w:type="spellStart"/>
+      <w:r>
+        <w:rPr>
+          <w:rFonts w:ascii="Times New Roman" w:hAnsi="Times New Roman" w:cs="Times New Roman"/>
+          <w:color w:val="000000" w:themeColor="text1"/>
+          <w:sz w:val="24"/>
+          <w:szCs w:val="24"/>
+        </w:rPr>
+        <w:t>Net_salary</w:t>
+      </w:r>
+      <w:proofErr w:type="spellEnd"/>
+      <w:r>
+        <w:rPr>
+          <w:rFonts w:ascii="Times New Roman" w:hAnsi="Times New Roman" w:cs="Times New Roman"/>
+          <w:color w:val="000000" w:themeColor="text1"/>
+          <w:sz w:val="24"/>
+          <w:szCs w:val="24"/>
+        </w:rPr>
+        <w:t>=$(echo $</w:t>
+      </w:r>
+      <w:proofErr w:type="spellStart"/>
+      <w:r>
+        <w:rPr>
+          <w:rFonts w:ascii="Times New Roman" w:hAnsi="Times New Roman" w:cs="Times New Roman"/>
+          <w:color w:val="000000" w:themeColor="text1"/>
+          <w:sz w:val="24"/>
+          <w:szCs w:val="24"/>
+        </w:rPr>
+        <w:t>basic_salary</w:t>
+      </w:r>
+      <w:proofErr w:type="spellEnd"/>
+      <w:r>
+        <w:rPr>
+          <w:rFonts w:ascii="Times New Roman" w:hAnsi="Times New Roman" w:cs="Times New Roman"/>
+          <w:color w:val="000000" w:themeColor="text1"/>
+          <w:sz w:val="24"/>
+          <w:szCs w:val="24"/>
+        </w:rPr>
+        <w:t xml:space="preserve"> + $</w:t>
+      </w:r>
+      <w:proofErr w:type="spellStart"/>
+      <w:r>
+        <w:rPr>
+          <w:rFonts w:ascii="Times New Roman" w:hAnsi="Times New Roman" w:cs="Times New Roman"/>
+          <w:color w:val="000000" w:themeColor="text1"/>
+          <w:sz w:val="24"/>
+          <w:szCs w:val="24"/>
+        </w:rPr>
+        <w:t>DA_basic</w:t>
+      </w:r>
+      <w:proofErr w:type="spellEnd"/>
+      <w:r>
+        <w:rPr>
+          <w:rFonts w:ascii="Times New Roman" w:hAnsi="Times New Roman" w:cs="Times New Roman"/>
+          <w:color w:val="000000" w:themeColor="text1"/>
+          <w:sz w:val="24"/>
+          <w:szCs w:val="24"/>
+        </w:rPr>
+        <w:t xml:space="preserve"> + $</w:t>
+      </w:r>
+      <w:proofErr w:type="spellStart"/>
+      <w:r>
+        <w:rPr>
+          <w:rFonts w:ascii="Times New Roman" w:hAnsi="Times New Roman" w:cs="Times New Roman"/>
+          <w:color w:val="000000" w:themeColor="text1"/>
+          <w:sz w:val="24"/>
+          <w:szCs w:val="24"/>
+        </w:rPr>
+        <w:t>HRA_basic</w:t>
+      </w:r>
+      <w:proofErr w:type="spellEnd"/>
+      <w:r>
+        <w:rPr>
+          <w:rFonts w:ascii="Times New Roman" w:hAnsi="Times New Roman" w:cs="Times New Roman"/>
+          <w:color w:val="000000" w:themeColor="text1"/>
+          <w:sz w:val="24"/>
+          <w:szCs w:val="24"/>
+        </w:rPr>
+        <w:t xml:space="preserve"> + $</w:t>
+      </w:r>
+      <w:proofErr w:type="spellStart"/>
+      <w:r>
+        <w:rPr>
+          <w:rFonts w:ascii="Times New Roman" w:hAnsi="Times New Roman" w:cs="Times New Roman"/>
+          <w:color w:val="000000" w:themeColor="text1"/>
+          <w:sz w:val="24"/>
+          <w:szCs w:val="24"/>
+        </w:rPr>
+        <w:t>TA_basic</w:t>
+      </w:r>
+      <w:proofErr w:type="spellEnd"/>
+      <w:r>
+        <w:rPr>
+          <w:rFonts w:ascii="Times New Roman" w:hAnsi="Times New Roman" w:cs="Times New Roman"/>
+          <w:color w:val="000000" w:themeColor="text1"/>
+          <w:sz w:val="24"/>
+          <w:szCs w:val="24"/>
+        </w:rPr>
+        <w:t xml:space="preserve"> - $</w:t>
+      </w:r>
+      <w:proofErr w:type="spellStart"/>
+      <w:r>
+        <w:rPr>
+          <w:rFonts w:ascii="Times New Roman" w:hAnsi="Times New Roman" w:cs="Times New Roman"/>
+          <w:color w:val="000000" w:themeColor="text1"/>
+          <w:sz w:val="24"/>
+          <w:szCs w:val="24"/>
+        </w:rPr>
+        <w:t>retirement_ins_fund</w:t>
+      </w:r>
+      <w:proofErr w:type="spellEnd"/>
+      <w:r>
+        <w:rPr>
+          <w:rFonts w:ascii="Times New Roman" w:hAnsi="Times New Roman" w:cs="Times New Roman"/>
+          <w:color w:val="000000" w:themeColor="text1"/>
+          <w:sz w:val="24"/>
+          <w:szCs w:val="24"/>
+        </w:rPr>
+        <w:t xml:space="preserve"> | </w:t>
+      </w:r>
+      <w:proofErr w:type="spellStart"/>
+      <w:r>
+        <w:rPr>
+          <w:rFonts w:ascii="Times New Roman" w:hAnsi="Times New Roman" w:cs="Times New Roman"/>
+          <w:color w:val="000000" w:themeColor="text1"/>
+          <w:sz w:val="24"/>
+          <w:szCs w:val="24"/>
+        </w:rPr>
+        <w:t>bc</w:t>
+      </w:r>
+      <w:proofErr w:type="spellEnd"/>
+      <w:r>
+        <w:rPr>
+          <w:rFonts w:ascii="Times New Roman" w:hAnsi="Times New Roman" w:cs="Times New Roman"/>
+          <w:color w:val="000000" w:themeColor="text1"/>
+          <w:sz w:val="24"/>
+          <w:szCs w:val="24"/>
+        </w:rPr>
+        <w:t xml:space="preserve"> -l)</w:t>
+      </w:r>
+    </w:p>
+    <w:p>
+      <w:pPr>
+        <w:spacing w:after="0" w:line="240" w:lineRule="auto"/>
+        <w:rPr>
+          <w:rFonts w:ascii="Times New Roman" w:hAnsi="Times New Roman" w:cs="Times New Roman"/>
+          <w:color w:val="000000" w:themeColor="text1"/>
+          <w:sz w:val="24"/>
+          <w:szCs w:val="24"/>
+        </w:rPr>
+      </w:pPr>
+      <w:proofErr w:type="spellStart"/>
+      <w:r>
+        <w:rPr>
+          <w:rFonts w:ascii="Times New Roman" w:hAnsi="Times New Roman" w:cs="Times New Roman"/>
+          <w:color w:val="000000" w:themeColor="text1"/>
+          <w:sz w:val="24"/>
+          <w:szCs w:val="24"/>
+        </w:rPr>
+        <w:t>Total_salary_for_first_month</w:t>
+      </w:r>
+      <w:proofErr w:type="spellEnd"/>
+      <w:r>
+        <w:rPr>
+          <w:rFonts w:ascii="Times New Roman" w:hAnsi="Times New Roman" w:cs="Times New Roman"/>
+          <w:color w:val="000000" w:themeColor="text1"/>
+          <w:sz w:val="24"/>
+          <w:szCs w:val="24"/>
+        </w:rPr>
+        <w:t>=$(echo $</w:t>
+      </w:r>
+      <w:proofErr w:type="spellStart"/>
+      <w:r>
+        <w:rPr>
+          <w:rFonts w:ascii="Times New Roman" w:hAnsi="Times New Roman" w:cs="Times New Roman"/>
+          <w:color w:val="000000" w:themeColor="text1"/>
+          <w:sz w:val="24"/>
+          <w:szCs w:val="24"/>
+        </w:rPr>
+        <w:t>Net_salary</w:t>
+      </w:r>
+      <w:proofErr w:type="spellEnd"/>
+      <w:r>
+        <w:rPr>
+          <w:rFonts w:ascii="Times New Roman" w:hAnsi="Times New Roman" w:cs="Times New Roman"/>
+          <w:color w:val="000000" w:themeColor="text1"/>
+          <w:sz w:val="24"/>
+          <w:szCs w:val="24"/>
+        </w:rPr>
+        <w:t xml:space="preserve"> + $</w:t>
+      </w:r>
+      <w:proofErr w:type="spellStart"/>
+      <w:r>
+        <w:rPr>
+          <w:rFonts w:ascii="Times New Roman" w:hAnsi="Times New Roman" w:cs="Times New Roman"/>
+          <w:color w:val="000000" w:themeColor="text1"/>
+          <w:sz w:val="24"/>
+          <w:szCs w:val="24"/>
+        </w:rPr>
+        <w:t>one_time_payout_furniture</w:t>
+      </w:r>
+      <w:proofErr w:type="spellEnd"/>
+      <w:r>
+        <w:rPr>
+          <w:rFonts w:ascii="Times New Roman" w:hAnsi="Times New Roman" w:cs="Times New Roman"/>
+          <w:color w:val="000000" w:themeColor="text1"/>
+          <w:sz w:val="24"/>
+          <w:szCs w:val="24"/>
+        </w:rPr>
+        <w:t xml:space="preserve"> + $</w:t>
+      </w:r>
+      <w:proofErr w:type="spellStart"/>
+      <w:r>
+        <w:rPr>
+          <w:rFonts w:ascii="Times New Roman" w:hAnsi="Times New Roman" w:cs="Times New Roman"/>
+          <w:color w:val="000000" w:themeColor="text1"/>
+          <w:sz w:val="24"/>
+          <w:szCs w:val="24"/>
+        </w:rPr>
+        <w:t>one_time_payout_laptop</w:t>
+      </w:r>
+      <w:proofErr w:type="spellEnd"/>
+      <w:r>
+        <w:rPr>
+          <w:rFonts w:ascii="Times New Roman" w:hAnsi="Times New Roman" w:cs="Times New Roman"/>
+          <w:color w:val="000000" w:themeColor="text1"/>
+          <w:sz w:val="24"/>
+          <w:szCs w:val="24"/>
+        </w:rPr>
+        <w:t xml:space="preserve"> | </w:t>
+      </w:r>
+      <w:proofErr w:type="spellStart"/>
+      <w:r>
+        <w:rPr>
+          <w:rFonts w:ascii="Times New Roman" w:hAnsi="Times New Roman" w:cs="Times New Roman"/>
+          <w:color w:val="000000" w:themeColor="text1"/>
+          <w:sz w:val="24"/>
+          <w:szCs w:val="24"/>
+        </w:rPr>
+        <w:t>bc</w:t>
+      </w:r>
+      <w:proofErr w:type="spellEnd"/>
+      <w:r>
+        <w:rPr>
+          <w:rFonts w:ascii="Times New Roman" w:hAnsi="Times New Roman" w:cs="Times New Roman"/>
+          <w:color w:val="000000" w:themeColor="text1"/>
+          <w:sz w:val="24"/>
+          <w:szCs w:val="24"/>
+        </w:rPr>
+        <w:t xml:space="preserve"> -l)</w:t>
+      </w:r>
+    </w:p>
+    <w:p>
+      <w:pPr>
+        <w:spacing w:after="0" w:line="240" w:lineRule="auto"/>
+        <w:rPr>
+          <w:rFonts w:ascii="Times New Roman" w:hAnsi="Times New Roman" w:cs="Times New Roman"/>
+          <w:color w:val="000000" w:themeColor="text1"/>
+          <w:sz w:val="24"/>
+          <w:szCs w:val="24"/>
+        </w:rPr>
+      </w:pPr>
+      <w:r>
+        <w:rPr>
+          <w:rFonts w:ascii="Times New Roman" w:hAnsi="Times New Roman" w:cs="Times New Roman"/>
+          <w:color w:val="000000" w:themeColor="text1"/>
+          <w:sz w:val="24"/>
+          <w:szCs w:val="24"/>
+        </w:rPr>
+        <w:t xml:space="preserve">echo "Net salary of the employee </w:t>
+      </w:r>
+      <w:proofErr w:type="gramStart"/>
+      <w:r>
+        <w:rPr>
+          <w:rFonts w:ascii="Times New Roman" w:hAnsi="Times New Roman" w:cs="Times New Roman"/>
+          <w:color w:val="000000" w:themeColor="text1"/>
+          <w:sz w:val="24"/>
+          <w:szCs w:val="24"/>
+        </w:rPr>
+        <w:t>is :</w:t>
+      </w:r>
+      <w:proofErr w:type="gramEnd"/>
+      <w:r>
+        <w:rPr>
+          <w:rFonts w:ascii="Times New Roman" w:hAnsi="Times New Roman" w:cs="Times New Roman"/>
+          <w:color w:val="000000" w:themeColor="text1"/>
+          <w:sz w:val="24"/>
+          <w:szCs w:val="24"/>
+        </w:rPr>
+        <w:t xml:space="preserve"> "$</w:t>
+      </w:r>
+      <w:proofErr w:type="spellStart"/>
+      <w:r>
+        <w:rPr>
+          <w:rFonts w:ascii="Times New Roman" w:hAnsi="Times New Roman" w:cs="Times New Roman"/>
+          <w:color w:val="000000" w:themeColor="text1"/>
+          <w:sz w:val="24"/>
+          <w:szCs w:val="24"/>
+        </w:rPr>
+        <w:t>Net_salary</w:t>
+      </w:r>
+      <w:proofErr w:type="spellEnd"/>
+    </w:p>
+    <w:p>
+      <w:pPr>
+        <w:spacing w:after="0" w:line="240" w:lineRule="auto"/>
+        <w:rPr>
+          <w:rFonts w:ascii="Times New Roman" w:hAnsi="Times New Roman" w:cs="Times New Roman"/>
+          <w:color w:val="000000" w:themeColor="text1"/>
+          <w:sz w:val="24"/>
+          <w:szCs w:val="24"/>
+        </w:rPr>
+      </w:pPr>
+      <w:r>
+        <w:rPr>
+          <w:rFonts w:ascii="Times New Roman" w:hAnsi="Times New Roman" w:cs="Times New Roman"/>
+          <w:color w:val="000000" w:themeColor="text1"/>
+          <w:sz w:val="24"/>
+          <w:szCs w:val="24"/>
+        </w:rPr>
+        <w:t xml:space="preserve">echo "Total salary of the employee for the first </w:t>
+      </w:r>
+      <w:proofErr w:type="gramStart"/>
+      <w:r>
+        <w:rPr>
+          <w:rFonts w:ascii="Times New Roman" w:hAnsi="Times New Roman" w:cs="Times New Roman"/>
+          <w:color w:val="000000" w:themeColor="text1"/>
+          <w:sz w:val="24"/>
+          <w:szCs w:val="24"/>
+        </w:rPr>
+        <w:t>month :</w:t>
+      </w:r>
+      <w:proofErr w:type="gramEnd"/>
+      <w:r>
+        <w:rPr>
+          <w:rFonts w:ascii="Times New Roman" w:hAnsi="Times New Roman" w:cs="Times New Roman"/>
+          <w:color w:val="000000" w:themeColor="text1"/>
+          <w:sz w:val="24"/>
+          <w:szCs w:val="24"/>
+        </w:rPr>
+        <w:t xml:space="preserve"> "$</w:t>
+      </w:r>
+      <w:proofErr w:type="spellStart"/>
+      <w:r>
+        <w:rPr>
+          <w:rFonts w:ascii="Times New Roman" w:hAnsi="Times New Roman" w:cs="Times New Roman"/>
+          <w:color w:val="000000" w:themeColor="text1"/>
+          <w:sz w:val="24"/>
+          <w:szCs w:val="24"/>
+        </w:rPr>
+        <w:t>Total_salary_for_first_month</w:t>
+      </w:r>
+      <w:proofErr w:type="spellEnd"/>
+    </w:p>
+    <w:p>
+      <w:pPr>
+        <w:spacing w:after="0" w:line="240" w:lineRule="auto"/>
+        <w:rPr>
+          <w:rFonts w:ascii="Times New Roman" w:hAnsi="Times New Roman" w:cs="Times New Roman"/>
+          <w:color w:val="000000" w:themeColor="text1"/>
+          <w:sz w:val="24"/>
+          <w:szCs w:val="24"/>
+        </w:rPr>
+      </w:pPr>
       <w:bookmarkStart w:id="0" w:name="_GoBack"/>
       <w:bookmarkEnd w:id="0"/>
-      <w:proofErr w:type="spellStart"/>
-      <w:r>
-        <w:rPr>
-          <w:rFonts w:ascii="Times New Roman" w:hAnsi="Times New Roman" w:cs="Times New Roman"/>
-          <w:color w:val="000000" w:themeColor="text1"/>
-          <w:sz w:val="24"/>
-          <w:szCs w:val="24"/>
-        </w:rPr>
-        <w:t>basic_salary</w:t>
-      </w:r>
-      <w:proofErr w:type="spellEnd"/>
-      <w:r>
-        <w:rPr>
-          <w:rFonts w:ascii="Times New Roman" w:hAnsi="Times New Roman" w:cs="Times New Roman"/>
-          <w:color w:val="000000" w:themeColor="text1"/>
-          <w:sz w:val="24"/>
-          <w:szCs w:val="24"/>
-        </w:rPr>
-        <w:t>=20000</w:t>
-      </w:r>
-    </w:p>
-    <w:p>
-      <w:pPr>
-        <w:spacing w:after="0" w:line="240" w:lineRule="auto"/>
-        <w:rPr>
-          <w:rFonts w:ascii="Times New Roman" w:hAnsi="Times New Roman" w:cs="Times New Roman"/>
-          <w:color w:val="000000" w:themeColor="text1"/>
-          <w:sz w:val="24"/>
-          <w:szCs w:val="24"/>
-        </w:rPr>
-      </w:pPr>
-      <w:proofErr w:type="spellStart"/>
-      <w:r>
-        <w:rPr>
-          <w:rFonts w:ascii="Times New Roman" w:hAnsi="Times New Roman" w:cs="Times New Roman"/>
-          <w:color w:val="000000" w:themeColor="text1"/>
-          <w:sz w:val="24"/>
-          <w:szCs w:val="24"/>
-        </w:rPr>
-        <w:t>DA_basic</w:t>
-      </w:r>
-      <w:proofErr w:type="spellEnd"/>
-      <w:r>
-        <w:rPr>
-          <w:rFonts w:ascii="Times New Roman" w:hAnsi="Times New Roman" w:cs="Times New Roman"/>
-          <w:color w:val="000000" w:themeColor="text1"/>
-          <w:sz w:val="24"/>
-          <w:szCs w:val="24"/>
-        </w:rPr>
-        <w:t>=$(echo $</w:t>
-      </w:r>
-      <w:proofErr w:type="spellStart"/>
-      <w:r>
-        <w:rPr>
-          <w:rFonts w:ascii="Times New Roman" w:hAnsi="Times New Roman" w:cs="Times New Roman"/>
-          <w:color w:val="000000" w:themeColor="text1"/>
-          <w:sz w:val="24"/>
-          <w:szCs w:val="24"/>
-        </w:rPr>
-        <w:t>basic_salary</w:t>
-      </w:r>
-      <w:proofErr w:type="spellEnd"/>
-      <w:r>
-        <w:rPr>
-          <w:rFonts w:ascii="Times New Roman" w:hAnsi="Times New Roman" w:cs="Times New Roman"/>
-          <w:color w:val="000000" w:themeColor="text1"/>
-          <w:sz w:val="24"/>
-          <w:szCs w:val="24"/>
-        </w:rPr>
-        <w:t xml:space="preserve">*0.4 | </w:t>
-      </w:r>
-      <w:proofErr w:type="spellStart"/>
-      <w:r>
-        <w:rPr>
-          <w:rFonts w:ascii="Times New Roman" w:hAnsi="Times New Roman" w:cs="Times New Roman"/>
-          <w:color w:val="000000" w:themeColor="text1"/>
-          <w:sz w:val="24"/>
-          <w:szCs w:val="24"/>
-        </w:rPr>
-        <w:t>bc</w:t>
-      </w:r>
-      <w:proofErr w:type="spellEnd"/>
-      <w:r>
-        <w:rPr>
-          <w:rFonts w:ascii="Times New Roman" w:hAnsi="Times New Roman" w:cs="Times New Roman"/>
-          <w:color w:val="000000" w:themeColor="text1"/>
-          <w:sz w:val="24"/>
-          <w:szCs w:val="24"/>
-        </w:rPr>
-        <w:t>)</w:t>
-      </w:r>
-    </w:p>
-    <w:p>
-      <w:pPr>
-        <w:spacing w:after="0" w:line="240" w:lineRule="auto"/>
-        <w:rPr>
-          <w:rFonts w:ascii="Times New Roman" w:hAnsi="Times New Roman" w:cs="Times New Roman"/>
-          <w:color w:val="000000" w:themeColor="text1"/>
-          <w:sz w:val="24"/>
-          <w:szCs w:val="24"/>
-        </w:rPr>
-      </w:pPr>
-      <w:proofErr w:type="spellStart"/>
-      <w:r>
-        <w:rPr>
-          <w:rFonts w:ascii="Times New Roman" w:hAnsi="Times New Roman" w:cs="Times New Roman"/>
-          <w:color w:val="000000" w:themeColor="text1"/>
-          <w:sz w:val="24"/>
-          <w:szCs w:val="24"/>
-        </w:rPr>
-        <w:t>HRA_basic</w:t>
-      </w:r>
-      <w:proofErr w:type="spellEnd"/>
-      <w:r>
-        <w:rPr>
-          <w:rFonts w:ascii="Times New Roman" w:hAnsi="Times New Roman" w:cs="Times New Roman"/>
-          <w:color w:val="000000" w:themeColor="text1"/>
-          <w:sz w:val="24"/>
-          <w:szCs w:val="24"/>
-        </w:rPr>
-        <w:t>=$(echo $</w:t>
-      </w:r>
-      <w:proofErr w:type="spellStart"/>
-      <w:r>
-        <w:rPr>
-          <w:rFonts w:ascii="Times New Roman" w:hAnsi="Times New Roman" w:cs="Times New Roman"/>
-          <w:color w:val="000000" w:themeColor="text1"/>
-          <w:sz w:val="24"/>
-          <w:szCs w:val="24"/>
-        </w:rPr>
-        <w:t>basic_salary</w:t>
-      </w:r>
-      <w:proofErr w:type="spellEnd"/>
-      <w:r>
-        <w:rPr>
-          <w:rFonts w:ascii="Times New Roman" w:hAnsi="Times New Roman" w:cs="Times New Roman"/>
-          <w:color w:val="000000" w:themeColor="text1"/>
-          <w:sz w:val="24"/>
-          <w:szCs w:val="24"/>
-        </w:rPr>
-        <w:t xml:space="preserve">*0.1 | </w:t>
-      </w:r>
-      <w:proofErr w:type="spellStart"/>
-      <w:r>
-        <w:rPr>
-          <w:rFonts w:ascii="Times New Roman" w:hAnsi="Times New Roman" w:cs="Times New Roman"/>
-          <w:color w:val="000000" w:themeColor="text1"/>
-          <w:sz w:val="24"/>
-          <w:szCs w:val="24"/>
-        </w:rPr>
-        <w:t>bc</w:t>
-      </w:r>
-      <w:proofErr w:type="spellEnd"/>
-      <w:r>
-        <w:rPr>
-          <w:rFonts w:ascii="Times New Roman" w:hAnsi="Times New Roman" w:cs="Times New Roman"/>
-          <w:color w:val="000000" w:themeColor="text1"/>
-          <w:sz w:val="24"/>
-          <w:szCs w:val="24"/>
-        </w:rPr>
-        <w:t>)</w:t>
-      </w:r>
-    </w:p>
-    <w:p>
-      <w:pPr>
-        <w:spacing w:after="0" w:line="240" w:lineRule="auto"/>
-        <w:rPr>
-          <w:rFonts w:ascii="Times New Roman" w:hAnsi="Times New Roman" w:cs="Times New Roman"/>
-          <w:color w:val="000000" w:themeColor="text1"/>
-          <w:sz w:val="24"/>
-          <w:szCs w:val="24"/>
-        </w:rPr>
-      </w:pPr>
-      <w:proofErr w:type="spellStart"/>
-      <w:r>
-        <w:rPr>
-          <w:rFonts w:ascii="Times New Roman" w:hAnsi="Times New Roman" w:cs="Times New Roman"/>
-          <w:color w:val="000000" w:themeColor="text1"/>
-          <w:sz w:val="24"/>
-          <w:szCs w:val="24"/>
-        </w:rPr>
-        <w:t>TA_basic</w:t>
-      </w:r>
-      <w:proofErr w:type="spellEnd"/>
-      <w:r>
-        <w:rPr>
-          <w:rFonts w:ascii="Times New Roman" w:hAnsi="Times New Roman" w:cs="Times New Roman"/>
-          <w:color w:val="000000" w:themeColor="text1"/>
-          <w:sz w:val="24"/>
-          <w:szCs w:val="24"/>
-        </w:rPr>
-        <w:t>=2000</w:t>
-      </w:r>
-    </w:p>
-    <w:p>
-      <w:pPr>
-        <w:spacing w:after="0" w:line="240" w:lineRule="auto"/>
-        <w:rPr>
-          <w:rFonts w:ascii="Times New Roman" w:hAnsi="Times New Roman" w:cs="Times New Roman"/>
-          <w:color w:val="000000" w:themeColor="text1"/>
-          <w:sz w:val="24"/>
-          <w:szCs w:val="24"/>
-        </w:rPr>
-      </w:pPr>
-      <w:proofErr w:type="spellStart"/>
-      <w:r>
-        <w:rPr>
-          <w:rFonts w:ascii="Times New Roman" w:hAnsi="Times New Roman" w:cs="Times New Roman"/>
-          <w:color w:val="000000" w:themeColor="text1"/>
-          <w:sz w:val="24"/>
-          <w:szCs w:val="24"/>
-        </w:rPr>
-        <w:t>retirement_ins_fund</w:t>
-      </w:r>
-      <w:proofErr w:type="spellEnd"/>
-      <w:r>
-        <w:rPr>
-          <w:rFonts w:ascii="Times New Roman" w:hAnsi="Times New Roman" w:cs="Times New Roman"/>
-          <w:color w:val="000000" w:themeColor="text1"/>
-          <w:sz w:val="24"/>
-          <w:szCs w:val="24"/>
-        </w:rPr>
-        <w:t>=$(echo $</w:t>
-      </w:r>
-      <w:proofErr w:type="spellStart"/>
-      <w:r>
-        <w:rPr>
-          <w:rFonts w:ascii="Times New Roman" w:hAnsi="Times New Roman" w:cs="Times New Roman"/>
-          <w:color w:val="000000" w:themeColor="text1"/>
-          <w:sz w:val="24"/>
-          <w:szCs w:val="24"/>
-        </w:rPr>
-        <w:t>basic_salary</w:t>
-      </w:r>
-      <w:proofErr w:type="spellEnd"/>
-      <w:r>
-        <w:rPr>
-          <w:rFonts w:ascii="Times New Roman" w:hAnsi="Times New Roman" w:cs="Times New Roman"/>
-          <w:color w:val="000000" w:themeColor="text1"/>
-          <w:sz w:val="24"/>
-          <w:szCs w:val="24"/>
-        </w:rPr>
-        <w:t xml:space="preserve">*0.02 | </w:t>
-      </w:r>
-      <w:proofErr w:type="spellStart"/>
-      <w:r>
-        <w:rPr>
-          <w:rFonts w:ascii="Times New Roman" w:hAnsi="Times New Roman" w:cs="Times New Roman"/>
-          <w:color w:val="000000" w:themeColor="text1"/>
-          <w:sz w:val="24"/>
-          <w:szCs w:val="24"/>
-        </w:rPr>
-        <w:t>bc</w:t>
-      </w:r>
-      <w:proofErr w:type="spellEnd"/>
-      <w:r>
-        <w:rPr>
-          <w:rFonts w:ascii="Times New Roman" w:hAnsi="Times New Roman" w:cs="Times New Roman"/>
-          <w:color w:val="000000" w:themeColor="text1"/>
-          <w:sz w:val="24"/>
-          <w:szCs w:val="24"/>
-        </w:rPr>
-        <w:t>)</w:t>
-      </w:r>
-    </w:p>
-    <w:p>
-      <w:pPr>
-        <w:spacing w:after="0" w:line="240" w:lineRule="auto"/>
-        <w:rPr>
-          <w:rFonts w:ascii="Times New Roman" w:hAnsi="Times New Roman" w:cs="Times New Roman"/>
-          <w:color w:val="000000" w:themeColor="text1"/>
-          <w:sz w:val="24"/>
-          <w:szCs w:val="24"/>
-        </w:rPr>
-      </w:pPr>
-      <w:proofErr w:type="spellStart"/>
-      <w:r>
-        <w:rPr>
-          <w:rFonts w:ascii="Times New Roman" w:hAnsi="Times New Roman" w:cs="Times New Roman"/>
-          <w:color w:val="000000" w:themeColor="text1"/>
-          <w:sz w:val="24"/>
-          <w:szCs w:val="24"/>
-        </w:rPr>
-        <w:t>one_time_payout_furniture</w:t>
-      </w:r>
-      <w:proofErr w:type="spellEnd"/>
-      <w:r>
-        <w:rPr>
-          <w:rFonts w:ascii="Times New Roman" w:hAnsi="Times New Roman" w:cs="Times New Roman"/>
-          <w:color w:val="000000" w:themeColor="text1"/>
-          <w:sz w:val="24"/>
-          <w:szCs w:val="24"/>
-        </w:rPr>
-        <w:t>=75000</w:t>
-      </w:r>
-    </w:p>
-    <w:p>
-      <w:pPr>
-        <w:spacing w:after="0" w:line="240" w:lineRule="auto"/>
-        <w:rPr>
-          <w:rFonts w:ascii="Times New Roman" w:hAnsi="Times New Roman" w:cs="Times New Roman"/>
-          <w:color w:val="000000" w:themeColor="text1"/>
-          <w:sz w:val="24"/>
-          <w:szCs w:val="24"/>
-        </w:rPr>
-      </w:pPr>
-      <w:proofErr w:type="spellStart"/>
-      <w:r>
-        <w:rPr>
-          <w:rFonts w:ascii="Times New Roman" w:hAnsi="Times New Roman" w:cs="Times New Roman"/>
-          <w:color w:val="000000" w:themeColor="text1"/>
-          <w:sz w:val="24"/>
-          <w:szCs w:val="24"/>
-        </w:rPr>
-        <w:t>one_time_payout_laptop</w:t>
-      </w:r>
-      <w:proofErr w:type="spellEnd"/>
-      <w:r>
-        <w:rPr>
-          <w:rFonts w:ascii="Times New Roman" w:hAnsi="Times New Roman" w:cs="Times New Roman"/>
-          <w:color w:val="000000" w:themeColor="text1"/>
-          <w:sz w:val="24"/>
-          <w:szCs w:val="24"/>
-        </w:rPr>
-        <w:t>=45000</w:t>
-      </w:r>
-    </w:p>
-    <w:p>
-      <w:pPr>
-        <w:spacing w:after="0" w:line="240" w:lineRule="auto"/>
-        <w:rPr>
-          <w:rFonts w:ascii="Times New Roman" w:hAnsi="Times New Roman" w:cs="Times New Roman"/>
-          <w:color w:val="000000" w:themeColor="text1"/>
-          <w:sz w:val="24"/>
-          <w:szCs w:val="24"/>
-        </w:rPr>
-      </w:pPr>
-    </w:p>
-    <w:p>
-      <w:pPr>
-        <w:spacing w:after="0" w:line="240" w:lineRule="auto"/>
-        <w:rPr>
-          <w:rFonts w:ascii="Times New Roman" w:hAnsi="Times New Roman" w:cs="Times New Roman"/>
-          <w:color w:val="000000" w:themeColor="text1"/>
-          <w:sz w:val="24"/>
-          <w:szCs w:val="24"/>
-        </w:rPr>
-      </w:pPr>
-      <w:proofErr w:type="spellStart"/>
-      <w:r>
-        <w:rPr>
-          <w:rFonts w:ascii="Times New Roman" w:hAnsi="Times New Roman" w:cs="Times New Roman"/>
-          <w:color w:val="000000" w:themeColor="text1"/>
-          <w:sz w:val="24"/>
-          <w:szCs w:val="24"/>
-        </w:rPr>
-        <w:t>Net_salary</w:t>
-      </w:r>
-      <w:proofErr w:type="spellEnd"/>
-      <w:r>
-        <w:rPr>
-          <w:rFonts w:ascii="Times New Roman" w:hAnsi="Times New Roman" w:cs="Times New Roman"/>
-          <w:color w:val="000000" w:themeColor="text1"/>
-          <w:sz w:val="24"/>
-          <w:szCs w:val="24"/>
-        </w:rPr>
-        <w:t>=$(echo $</w:t>
-      </w:r>
-      <w:proofErr w:type="spellStart"/>
-      <w:r>
-        <w:rPr>
-          <w:rFonts w:ascii="Times New Roman" w:hAnsi="Times New Roman" w:cs="Times New Roman"/>
-          <w:color w:val="000000" w:themeColor="text1"/>
-          <w:sz w:val="24"/>
-          <w:szCs w:val="24"/>
-        </w:rPr>
-        <w:t>basic_salary</w:t>
-      </w:r>
-      <w:proofErr w:type="spellEnd"/>
-      <w:r>
-        <w:rPr>
-          <w:rFonts w:ascii="Times New Roman" w:hAnsi="Times New Roman" w:cs="Times New Roman"/>
-          <w:color w:val="000000" w:themeColor="text1"/>
-          <w:sz w:val="24"/>
-          <w:szCs w:val="24"/>
-        </w:rPr>
-        <w:t xml:space="preserve"> + $</w:t>
-      </w:r>
-      <w:proofErr w:type="spellStart"/>
-      <w:r>
-        <w:rPr>
-          <w:rFonts w:ascii="Times New Roman" w:hAnsi="Times New Roman" w:cs="Times New Roman"/>
-          <w:color w:val="000000" w:themeColor="text1"/>
-          <w:sz w:val="24"/>
-          <w:szCs w:val="24"/>
-        </w:rPr>
-        <w:t>DA_basic</w:t>
-      </w:r>
-      <w:proofErr w:type="spellEnd"/>
-      <w:r>
-        <w:rPr>
-          <w:rFonts w:ascii="Times New Roman" w:hAnsi="Times New Roman" w:cs="Times New Roman"/>
-          <w:color w:val="000000" w:themeColor="text1"/>
-          <w:sz w:val="24"/>
-          <w:szCs w:val="24"/>
-        </w:rPr>
-        <w:t xml:space="preserve"> + $</w:t>
-      </w:r>
-      <w:proofErr w:type="spellStart"/>
-      <w:r>
-        <w:rPr>
-          <w:rFonts w:ascii="Times New Roman" w:hAnsi="Times New Roman" w:cs="Times New Roman"/>
-          <w:color w:val="000000" w:themeColor="text1"/>
-          <w:sz w:val="24"/>
-          <w:szCs w:val="24"/>
-        </w:rPr>
-        <w:t>HRA_basic</w:t>
-      </w:r>
-      <w:proofErr w:type="spellEnd"/>
-      <w:r>
-        <w:rPr>
-          <w:rFonts w:ascii="Times New Roman" w:hAnsi="Times New Roman" w:cs="Times New Roman"/>
-          <w:color w:val="000000" w:themeColor="text1"/>
-          <w:sz w:val="24"/>
-          <w:szCs w:val="24"/>
-        </w:rPr>
-        <w:t xml:space="preserve"> + $</w:t>
-      </w:r>
-      <w:proofErr w:type="spellStart"/>
-      <w:r>
-        <w:rPr>
-          <w:rFonts w:ascii="Times New Roman" w:hAnsi="Times New Roman" w:cs="Times New Roman"/>
-          <w:color w:val="000000" w:themeColor="text1"/>
-          <w:sz w:val="24"/>
-          <w:szCs w:val="24"/>
-        </w:rPr>
-        <w:t>TA_basic</w:t>
-      </w:r>
-      <w:proofErr w:type="spellEnd"/>
-      <w:r>
-        <w:rPr>
-          <w:rFonts w:ascii="Times New Roman" w:hAnsi="Times New Roman" w:cs="Times New Roman"/>
-          <w:color w:val="000000" w:themeColor="text1"/>
-          <w:sz w:val="24"/>
-          <w:szCs w:val="24"/>
-        </w:rPr>
-        <w:t xml:space="preserve"> - </w:t>
-      </w:r>
-      <w:proofErr w:type="spellStart"/>
-      <w:r>
-        <w:rPr>
-          <w:rFonts w:ascii="Times New Roman" w:hAnsi="Times New Roman" w:cs="Times New Roman"/>
-          <w:color w:val="000000" w:themeColor="text1"/>
-          <w:sz w:val="24"/>
-          <w:szCs w:val="24"/>
-        </w:rPr>
-        <w:t>retirement_ins_fund</w:t>
-      </w:r>
-      <w:proofErr w:type="spellEnd"/>
-      <w:r>
-        <w:rPr>
-          <w:rFonts w:ascii="Times New Roman" w:hAnsi="Times New Roman" w:cs="Times New Roman"/>
-          <w:color w:val="000000" w:themeColor="text1"/>
-          <w:sz w:val="24"/>
-          <w:szCs w:val="24"/>
-        </w:rPr>
-        <w:t xml:space="preserve"> | </w:t>
-      </w:r>
-      <w:proofErr w:type="spellStart"/>
-      <w:r>
-        <w:rPr>
-          <w:rFonts w:ascii="Times New Roman" w:hAnsi="Times New Roman" w:cs="Times New Roman"/>
-          <w:color w:val="000000" w:themeColor="text1"/>
-          <w:sz w:val="24"/>
-          <w:szCs w:val="24"/>
-        </w:rPr>
-        <w:t>bc</w:t>
-      </w:r>
-      <w:proofErr w:type="spellEnd"/>
-      <w:r>
-        <w:rPr>
-          <w:rFonts w:ascii="Times New Roman" w:hAnsi="Times New Roman" w:cs="Times New Roman"/>
-          <w:color w:val="000000" w:themeColor="text1"/>
-          <w:sz w:val="24"/>
-          <w:szCs w:val="24"/>
-        </w:rPr>
-        <w:t>)</w:t>
-      </w:r>
-    </w:p>
-    <w:p>
-      <w:pPr>
-        <w:spacing w:after="0" w:line="240" w:lineRule="auto"/>
-        <w:rPr>
-          <w:rFonts w:ascii="Times New Roman" w:hAnsi="Times New Roman" w:cs="Times New Roman"/>
-          <w:color w:val="000000" w:themeColor="text1"/>
-          <w:sz w:val="24"/>
-          <w:szCs w:val="24"/>
-        </w:rPr>
-      </w:pPr>
-      <w:proofErr w:type="spellStart"/>
-      <w:r>
-        <w:rPr>
-          <w:rFonts w:ascii="Times New Roman" w:hAnsi="Times New Roman" w:cs="Times New Roman"/>
-          <w:color w:val="000000" w:themeColor="text1"/>
-          <w:sz w:val="24"/>
-          <w:szCs w:val="24"/>
-        </w:rPr>
-        <w:t>Total_salary_for_first_month</w:t>
-      </w:r>
-      <w:proofErr w:type="spellEnd"/>
-      <w:r>
-        <w:rPr>
-          <w:rFonts w:ascii="Times New Roman" w:hAnsi="Times New Roman" w:cs="Times New Roman"/>
-          <w:color w:val="000000" w:themeColor="text1"/>
-          <w:sz w:val="24"/>
-          <w:szCs w:val="24"/>
-        </w:rPr>
-        <w:t>=$(echo $</w:t>
-      </w:r>
-      <w:proofErr w:type="spellStart"/>
-      <w:r>
-        <w:rPr>
-          <w:rFonts w:ascii="Times New Roman" w:hAnsi="Times New Roman" w:cs="Times New Roman"/>
-          <w:color w:val="000000" w:themeColor="text1"/>
-          <w:sz w:val="24"/>
-          <w:szCs w:val="24"/>
-        </w:rPr>
-        <w:t>Net_salary</w:t>
-      </w:r>
-      <w:proofErr w:type="spellEnd"/>
-      <w:r>
-        <w:rPr>
-          <w:rFonts w:ascii="Times New Roman" w:hAnsi="Times New Roman" w:cs="Times New Roman"/>
-          <w:color w:val="000000" w:themeColor="text1"/>
-          <w:sz w:val="24"/>
-          <w:szCs w:val="24"/>
-        </w:rPr>
-        <w:t xml:space="preserve"> + $</w:t>
-      </w:r>
-      <w:proofErr w:type="spellStart"/>
-      <w:r>
-        <w:rPr>
-          <w:rFonts w:ascii="Times New Roman" w:hAnsi="Times New Roman" w:cs="Times New Roman"/>
-          <w:color w:val="000000" w:themeColor="text1"/>
-          <w:sz w:val="24"/>
-          <w:szCs w:val="24"/>
-        </w:rPr>
-        <w:t>one_time_payout_furniture</w:t>
-      </w:r>
-      <w:proofErr w:type="spellEnd"/>
-      <w:r>
-        <w:rPr>
-          <w:rFonts w:ascii="Times New Roman" w:hAnsi="Times New Roman" w:cs="Times New Roman"/>
-          <w:color w:val="000000" w:themeColor="text1"/>
-          <w:sz w:val="24"/>
-          <w:szCs w:val="24"/>
-        </w:rPr>
-        <w:t xml:space="preserve"> + $</w:t>
-      </w:r>
-      <w:proofErr w:type="spellStart"/>
-      <w:r>
-        <w:rPr>
-          <w:rFonts w:ascii="Times New Roman" w:hAnsi="Times New Roman" w:cs="Times New Roman"/>
-          <w:color w:val="000000" w:themeColor="text1"/>
-          <w:sz w:val="24"/>
-          <w:szCs w:val="24"/>
-        </w:rPr>
-        <w:t>one_time_payout_laptop</w:t>
-      </w:r>
-      <w:proofErr w:type="spellEnd"/>
-      <w:r>
-        <w:rPr>
-          <w:rFonts w:ascii="Times New Roman" w:hAnsi="Times New Roman" w:cs="Times New Roman"/>
-          <w:color w:val="000000" w:themeColor="text1"/>
-          <w:sz w:val="24"/>
-          <w:szCs w:val="24"/>
-        </w:rPr>
-        <w:t xml:space="preserve"> | </w:t>
-      </w:r>
-      <w:proofErr w:type="spellStart"/>
-      <w:r>
-        <w:rPr>
-          <w:rFonts w:ascii="Times New Roman" w:hAnsi="Times New Roman" w:cs="Times New Roman"/>
-          <w:color w:val="000000" w:themeColor="text1"/>
-          <w:sz w:val="24"/>
-          <w:szCs w:val="24"/>
-        </w:rPr>
-        <w:t>bc</w:t>
-      </w:r>
-      <w:proofErr w:type="spellEnd"/>
-      <w:r>
-        <w:rPr>
-          <w:rFonts w:ascii="Times New Roman" w:hAnsi="Times New Roman" w:cs="Times New Roman"/>
-          <w:color w:val="000000" w:themeColor="text1"/>
-          <w:sz w:val="24"/>
-          <w:szCs w:val="24"/>
-        </w:rPr>
-        <w:t>)</w:t>
-      </w:r>
-    </w:p>
-    <w:p>
-      <w:pPr>
-        <w:spacing w:after="0" w:line="240" w:lineRule="auto"/>
-        <w:rPr>
-          <w:rFonts w:ascii="Times New Roman" w:hAnsi="Times New Roman" w:cs="Times New Roman"/>
-          <w:color w:val="000000" w:themeColor="text1"/>
-          <w:sz w:val="24"/>
-          <w:szCs w:val="24"/>
-        </w:rPr>
-      </w:pPr>
-      <w:r>
-        <w:rPr>
-          <w:rFonts w:ascii="Times New Roman" w:hAnsi="Times New Roman" w:cs="Times New Roman"/>
-          <w:color w:val="000000" w:themeColor="text1"/>
-          <w:sz w:val="24"/>
-          <w:szCs w:val="24"/>
-        </w:rPr>
-        <w:t xml:space="preserve">echo "Net salary of the employee </w:t>
-      </w:r>
-      <w:proofErr w:type="gramStart"/>
-      <w:r>
-        <w:rPr>
-          <w:rFonts w:ascii="Times New Roman" w:hAnsi="Times New Roman" w:cs="Times New Roman"/>
-          <w:color w:val="000000" w:themeColor="text1"/>
-          <w:sz w:val="24"/>
-          <w:szCs w:val="24"/>
-        </w:rPr>
-        <w:t>is :</w:t>
-      </w:r>
-      <w:proofErr w:type="gramEnd"/>
-      <w:r>
-        <w:rPr>
-          <w:rFonts w:ascii="Times New Roman" w:hAnsi="Times New Roman" w:cs="Times New Roman"/>
-          <w:color w:val="000000" w:themeColor="text1"/>
-          <w:sz w:val="24"/>
-          <w:szCs w:val="24"/>
-        </w:rPr>
-        <w:t xml:space="preserve"> "$</w:t>
-      </w:r>
-      <w:proofErr w:type="spellStart"/>
-      <w:r>
-        <w:rPr>
-          <w:rFonts w:ascii="Times New Roman" w:hAnsi="Times New Roman" w:cs="Times New Roman"/>
-          <w:color w:val="000000" w:themeColor="text1"/>
-          <w:sz w:val="24"/>
-          <w:szCs w:val="24"/>
-        </w:rPr>
-        <w:t>Net_salary</w:t>
-      </w:r>
-      <w:proofErr w:type="spellEnd"/>
-    </w:p>
-    <w:p>
-      <w:pPr>
-        <w:spacing w:after="0" w:line="240" w:lineRule="auto"/>
-        <w:rPr>
-          <w:rFonts w:ascii="Times New Roman" w:hAnsi="Times New Roman" w:cs="Times New Roman"/>
-          <w:color w:val="000000" w:themeColor="text1"/>
-          <w:sz w:val="24"/>
-          <w:szCs w:val="24"/>
-        </w:rPr>
-      </w:pPr>
-      <w:r>
-        <w:rPr>
-          <w:rFonts w:ascii="Times New Roman" w:hAnsi="Times New Roman" w:cs="Times New Roman"/>
-          <w:color w:val="000000" w:themeColor="text1"/>
-          <w:sz w:val="24"/>
-          <w:szCs w:val="24"/>
-        </w:rPr>
-        <w:t xml:space="preserve">echo "Total salary of the employee for the first </w:t>
-      </w:r>
-      <w:proofErr w:type="gramStart"/>
-      <w:r>
-        <w:rPr>
-          <w:rFonts w:ascii="Times New Roman" w:hAnsi="Times New Roman" w:cs="Times New Roman"/>
-          <w:color w:val="000000" w:themeColor="text1"/>
-          <w:sz w:val="24"/>
-          <w:szCs w:val="24"/>
-        </w:rPr>
-        <w:t>month :</w:t>
-      </w:r>
-      <w:proofErr w:type="gramEnd"/>
-      <w:r>
-        <w:rPr>
-          <w:rFonts w:ascii="Times New Roman" w:hAnsi="Times New Roman" w:cs="Times New Roman"/>
-          <w:color w:val="000000" w:themeColor="text1"/>
-          <w:sz w:val="24"/>
-          <w:szCs w:val="24"/>
-        </w:rPr>
-        <w:t xml:space="preserve"> "$</w:t>
-      </w:r>
-      <w:proofErr w:type="spellStart"/>
-      <w:r>
-        <w:rPr>
-          <w:rFonts w:ascii="Times New Roman" w:hAnsi="Times New Roman" w:cs="Times New Roman"/>
-          <w:color w:val="000000" w:themeColor="text1"/>
-          <w:sz w:val="24"/>
-          <w:szCs w:val="24"/>
-        </w:rPr>
-        <w:t>Total_salary_for_first_month</w:t>
-      </w:r>
-      <w:proofErr w:type="spellEnd"/>
-    </w:p>
-    <w:p>
-      <w:pPr>
-        <w:spacing w:after="0" w:line="240" w:lineRule="auto"/>
-        <w:rPr>
-          <w:rFonts w:ascii="Times New Roman" w:hAnsi="Times New Roman" w:cs="Times New Roman"/>
-          <w:color w:val="000000" w:themeColor="text1"/>
-          <w:sz w:val="24"/>
-          <w:szCs w:val="24"/>
-        </w:rPr>
-      </w:pPr>
     </w:p>
     <w:p>
       <w:pPr>
@@ -1859,7 +1859,7 @@
 </file>
 
 <file path=customXml/itemProps1.xml><?xml version="1.0" encoding="utf-8"?>
-<ds:datastoreItem xmlns:ds="http://schemas.openxmlformats.org/officeDocument/2006/customXml" ds:itemID="{CABB2CDB-7CF8-42C2-B002-FFB725CF1759}">
+<ds:datastoreItem xmlns:ds="http://schemas.openxmlformats.org/officeDocument/2006/customXml" ds:itemID="{8B69CA35-208F-49B5-8100-0944295CF35F}">
   <ds:schemaRefs>
     <ds:schemaRef ds:uri="http://schemas.openxmlformats.org/officeDocument/2006/bibliography"/>
   </ds:schemaRefs>

</xml_diff>